<commit_message>
Elisa added Meeting No.3
</commit_message>
<xml_diff>
--- a/Documentation/Group Meeting Report N2.docx
+++ b/Documentation/Group Meeting Report N2.docx
@@ -15,14 +15,7 @@
           <w:rFonts w:asciiTheme="minorHAnsi" w:hAnsiTheme="minorHAnsi" w:cstheme="minorHAnsi"/>
           <w:color w:val="1F497D" w:themeColor="text2"/>
         </w:rPr>
-        <w:t xml:space="preserve">Practical Project - Iteration </w:t>
-      </w:r>
-      <w:r>
-        <w:rPr>
-          <w:rFonts w:asciiTheme="minorHAnsi" w:hAnsiTheme="minorHAnsi" w:cstheme="minorHAnsi"/>
-          <w:color w:val="1F497D" w:themeColor="text2"/>
-        </w:rPr>
-        <w:t>2</w:t>
+        <w:t>Practical Project</w:t>
       </w:r>
     </w:p>
     <w:p>
@@ -61,6 +54,24 @@
           <w:color w:val="1F497D" w:themeColor="text2"/>
         </w:rPr>
         <w:t>Report</w:t>
+      </w:r>
+      <w:r>
+        <w:rPr>
+          <w:rFonts w:asciiTheme="minorHAnsi" w:hAnsiTheme="minorHAnsi" w:cstheme="minorHAnsi"/>
+          <w:b w:val="0"/>
+          <w:bCs/>
+          <w:color w:val="1F497D" w:themeColor="text2"/>
+        </w:rPr>
+        <w:t xml:space="preserve"> </w:t>
+      </w:r>
+      <w:r>
+        <w:rPr>
+          <w:rFonts w:asciiTheme="minorHAnsi" w:hAnsiTheme="minorHAnsi" w:cstheme="minorHAnsi"/>
+          <w:b w:val="0"/>
+          <w:bCs/>
+          <w:color w:val="1F497D" w:themeColor="text2"/>
+        </w:rPr>
+        <w:t>Iteration 2</w:t>
       </w:r>
     </w:p>
     <w:tbl>
@@ -5981,9 +5992,12 @@
 </file>
 
 <file path=customXml/item1.xml><?xml version="1.0" encoding="utf-8"?>
-<p:properties xmlns:p="http://schemas.microsoft.com/office/2006/metadata/properties" xmlns:xsi="http://www.w3.org/2001/XMLSchema-instance" xmlns:pc="http://schemas.microsoft.com/office/infopath/2007/PartnerControls">
-  <documentManagement/>
-</p:properties>
+<?mso-contentType ?>
+<FormTemplates xmlns="http://schemas.microsoft.com/sharepoint/v3/contenttype/forms">
+  <Display>DocumentLibraryForm</Display>
+  <Edit>DocumentLibraryForm</Edit>
+  <New>DocumentLibraryForm</New>
+</FormTemplates>
 </file>
 
 <file path=customXml/item2.xml><?xml version="1.0" encoding="utf-8"?>
@@ -6158,19 +6172,15 @@
 </file>
 
 <file path=customXml/item3.xml><?xml version="1.0" encoding="utf-8"?>
-<?mso-contentType ?>
-<FormTemplates xmlns="http://schemas.microsoft.com/sharepoint/v3/contenttype/forms">
-  <Display>DocumentLibraryForm</Display>
-  <Edit>DocumentLibraryForm</Edit>
-  <New>DocumentLibraryForm</New>
-</FormTemplates>
+<p:properties xmlns:p="http://schemas.microsoft.com/office/2006/metadata/properties" xmlns:xsi="http://www.w3.org/2001/XMLSchema-instance" xmlns:pc="http://schemas.microsoft.com/office/infopath/2007/PartnerControls">
+  <documentManagement/>
+</p:properties>
 </file>
 
 <file path=customXml/itemProps1.xml><?xml version="1.0" encoding="utf-8"?>
-<ds:datastoreItem xmlns:ds="http://schemas.openxmlformats.org/officeDocument/2006/customXml" ds:itemID="{5A86B5EA-CD6A-44AC-ADB2-4CA45AFB352E}">
+<ds:datastoreItem xmlns:ds="http://schemas.openxmlformats.org/officeDocument/2006/customXml" ds:itemID="{5542552F-FBC5-443F-B977-388D14297FB7}">
   <ds:schemaRefs>
-    <ds:schemaRef ds:uri="http://schemas.microsoft.com/office/2006/metadata/properties"/>
-    <ds:schemaRef ds:uri="http://schemas.microsoft.com/office/infopath/2007/PartnerControls"/>
+    <ds:schemaRef ds:uri="http://schemas.microsoft.com/sharepoint/v3/contenttype/forms"/>
   </ds:schemaRefs>
 </ds:datastoreItem>
 </file>
@@ -6195,9 +6205,10 @@
 </file>
 
 <file path=customXml/itemProps3.xml><?xml version="1.0" encoding="utf-8"?>
-<ds:datastoreItem xmlns:ds="http://schemas.openxmlformats.org/officeDocument/2006/customXml" ds:itemID="{5542552F-FBC5-443F-B977-388D14297FB7}">
+<ds:datastoreItem xmlns:ds="http://schemas.openxmlformats.org/officeDocument/2006/customXml" ds:itemID="{5A86B5EA-CD6A-44AC-ADB2-4CA45AFB352E}">
   <ds:schemaRefs>
-    <ds:schemaRef ds:uri="http://schemas.microsoft.com/sharepoint/v3/contenttype/forms"/>
+    <ds:schemaRef ds:uri="http://schemas.microsoft.com/office/2006/metadata/properties"/>
+    <ds:schemaRef ds:uri="http://schemas.microsoft.com/office/infopath/2007/PartnerControls"/>
   </ds:schemaRefs>
 </ds:datastoreItem>
 </file>
</xml_diff>